<commit_message>
update hw and slides
</commit_message>
<xml_diff>
--- a/02-homeworks/hw7-comparing-a-numerical-variable-across-two-groups.docx
+++ b/02-homeworks/hw7-comparing-a-numerical-variable-across-two-groups.docx
@@ -106,7 +106,31 @@
         <w:pStyle w:val="BodyText"/>
       </w:pPr>
       <w:r>
-        <w:t xml:space="preserve">This dataset includes a record for every tree in New York City and includes the tree’s location by borough and latitude/longitude, species by Latin name and common names, size, health, and issues with the tree’s roots, trunk, and branches.</w:t>
+        <w:t xml:space="preserve">The dataset includes a random sample of 672 Norway Maple and Honeylocust trees from every tree in New York City and includes the tree’s location by borough, species by common name</w:t>
+      </w:r>
+      <w:r>
+        <w:t xml:space="preserve"> </w:t>
+      </w:r>
+      <w:r>
+        <w:rPr>
+          <w:rStyle w:val="VerbatimChar"/>
+        </w:rPr>
+        <w:t xml:space="preserve">spc_common</w:t>
+      </w:r>
+      <w:r>
+        <w:t xml:space="preserve">, size in diameter inches</w:t>
+      </w:r>
+      <w:r>
+        <w:t xml:space="preserve"> </w:t>
+      </w:r>
+      <w:r>
+        <w:rPr>
+          <w:rStyle w:val="VerbatimChar"/>
+        </w:rPr>
+        <w:t xml:space="preserve">tree_dbh</w:t>
+      </w:r>
+      <w:r>
+        <w:t xml:space="preserve">, health, and issues with the tree’s roots, trunk, and branches.</w:t>
       </w:r>
     </w:p>
     <w:p>
@@ -143,7 +167,7 @@
         <w:rPr>
           <w:rStyle w:val="VerbatimChar"/>
         </w:rPr>
-        <w:t xml:space="preserve">  tree_id tree_dbh status spc_common  sidewalk orig.id</w:t>
+        <w:t xml:space="preserve">  tree_id tree_dbh status spc_common   sidewalk problems             </w:t>
       </w:r>
       <w:r>
         <w:br/>
@@ -152,7 +176,7 @@
         <w:rPr>
           <w:rStyle w:val="VerbatimChar"/>
         </w:rPr>
-        <w:t xml:space="preserve">    &lt;dbl&gt;    &lt;dbl&gt; &lt;chr&gt;  &lt;chr&gt;       &lt;chr&gt;    &lt;chr&gt;  </w:t>
+        <w:t xml:space="preserve">    &lt;dbl&gt;    &lt;dbl&gt; &lt;chr&gt;  &lt;chr&gt;        &lt;chr&gt;    &lt;chr&gt;                </w:t>
       </w:r>
       <w:r>
         <w:br/>
@@ -161,7 +185,7 @@
         <w:rPr>
           <w:rStyle w:val="VerbatimChar"/>
         </w:rPr>
-        <w:t xml:space="preserve">1  525607        9 Alive  honeylocust NoDamage 19658  </w:t>
+        <w:t xml:space="preserve">1  515625       14 Alive  honeylocust  NoDamage None                 </w:t>
       </w:r>
       <w:r>
         <w:br/>
@@ -170,7 +194,7 @@
         <w:rPr>
           <w:rStyle w:val="VerbatimChar"/>
         </w:rPr>
-        <w:t xml:space="preserve">2  371334        9 Alive  honeylocust NoDamage 10879  </w:t>
+        <w:t xml:space="preserve">2   49463        7 Alive  honeylocust  NoDamage None                 </w:t>
       </w:r>
       <w:r>
         <w:br/>
@@ -179,7 +203,7 @@
         <w:rPr>
           <w:rStyle w:val="VerbatimChar"/>
         </w:rPr>
-        <w:t xml:space="preserve">3  246919        9 Alive  honeylocust NoDamage 9590   </w:t>
+        <w:t xml:space="preserve">3   35410       10 Alive  honeylocust  NoDamage TrunkOtherBranchOther</w:t>
       </w:r>
       <w:r>
         <w:br/>
@@ -188,7 +212,7 @@
         <w:rPr>
           <w:rStyle w:val="VerbatimChar"/>
         </w:rPr>
-        <w:t xml:space="preserve">4  176254       11 Alive  honeylocust Damage   18481  </w:t>
+        <w:t xml:space="preserve">4  639748       17 Alive  Norway maple NoDamage None                 </w:t>
       </w:r>
       <w:r>
         <w:br/>
@@ -197,7 +221,7 @@
         <w:rPr>
           <w:rStyle w:val="VerbatimChar"/>
         </w:rPr>
-        <w:t xml:space="preserve">5  349733       16 Alive  honeylocust NoDamage 50206  </w:t>
+        <w:t xml:space="preserve">5  133934       15 Alive  honeylocust  NoDamage None                 </w:t>
       </w:r>
       <w:r>
         <w:br/>
@@ -206,7 +230,7 @@
         <w:rPr>
           <w:rStyle w:val="VerbatimChar"/>
         </w:rPr>
-        <w:t xml:space="preserve">6  705964       19 Alive  honeylocust NoDamage 52091  </w:t>
+        <w:t xml:space="preserve">6   38232       18 Alive  honeylocust  NoDamage None                 </w:t>
       </w:r>
     </w:p>
     <w:p>
@@ -285,7 +309,7 @@
         <w:rPr>
           <w:rStyle w:val="VerbatimChar"/>
         </w:rPr>
-        <w:t xml:space="preserve">1  honeylocust   2  6     10 14  28 10.32697 5.131338 419       0</w:t>
+        <w:t xml:space="preserve">1  honeylocust   1  6     10 14  30 10.31116 4.968529 421       0</w:t>
       </w:r>
       <w:r>
         <w:br/>
@@ -294,7 +318,7 @@
         <w:rPr>
           <w:rStyle w:val="VerbatimChar"/>
         </w:rPr>
-        <w:t xml:space="preserve">2 Norway maple   2 11     14 17  47 14.12648 6.099685 253       0</w:t>
+        <w:t xml:space="preserve">2 Norway maple   1 11     14 18  41 14.22709 5.725052 251       0</w:t>
       </w:r>
     </w:p>
     <w:p>
@@ -1028,15 +1052,48 @@
         <w:pStyle w:val="Compact"/>
       </w:pPr>
       <w:r>
-        <w:t xml:space="preserve">State the parameter in words ($</w:t>
-      </w:r>
-      <w:r>
-        <w:rPr>
-          <w:iCs/>
-          <w:i/>
-        </w:rPr>
-        <w:t xml:space="preserve">-</w:t>
-      </w:r>
+        <w:t xml:space="preserve">State the parameter in words (</w:t>
+      </w:r>
+      <m:oMath>
+        <m:sSub>
+          <m:e>
+            <m:r>
+              <m:t>μ</m:t>
+            </m:r>
+          </m:e>
+          <m:sub>
+            <m:r>
+              <m:rPr>
+                <m:nor/>
+                <m:sty m:val="p"/>
+              </m:rPr>
+              <m:t>Norway Maple</m:t>
+            </m:r>
+          </m:sub>
+        </m:sSub>
+        <m:r>
+          <m:rPr>
+            <m:sty m:val="p"/>
+          </m:rPr>
+          <m:t>−</m:t>
+        </m:r>
+        <m:sSub>
+          <m:e>
+            <m:r>
+              <m:t>μ</m:t>
+            </m:r>
+          </m:e>
+          <m:sub>
+            <m:r>
+              <m:rPr>
+                <m:nor/>
+                <m:sty m:val="p"/>
+              </m:rPr>
+              <m:t>Honeylocust</m:t>
+            </m:r>
+          </m:sub>
+        </m:sSub>
+      </m:oMath>
       <w:r>
         <w:t xml:space="preserve">).</w:t>
       </w:r>
@@ -1443,7 +1500,7 @@
         <w:rPr>
           <w:rStyle w:val="VerbatimChar"/>
         </w:rPr>
-        <w:t xml:space="preserve">1      8.29  462. 1.21e-15 two.sided       3.80</w:t>
+        <w:t xml:space="preserve">1      9.00  469. 5.56e-18 two.sided       3.92</w:t>
       </w:r>
     </w:p>
     <w:p>

</xml_diff>